<commit_message>
Ups, no habia guardado el documento
</commit_message>
<xml_diff>
--- a/ENTREGA #2 PROYECTO.docx
+++ b/ENTREGA #2 PROYECTO.docx
@@ -208,7 +208,7 @@
     </w:p>
     <w:tbl>
       <w:tblPr>
-        <w:tblStyle w:val="GridTable1Light"/>
+        <w:tblStyle w:val="Tablaconcuadrcula1clara"/>
         <w:tblW w:w="0" w:type="auto"/>
         <w:tblLayout w:type="fixed"/>
         <w:tblLook w:val="04A0" w:firstRow="1" w:lastRow="0" w:firstColumn="1" w:lastColumn="0" w:noHBand="0" w:noVBand="1"/>
@@ -246,7 +246,7 @@
           </w:p>
           <w:p>
             <w:pPr>
-              <w:pStyle w:val="ListParagraph"/>
+              <w:pStyle w:val="Prrafodelista"/>
               <w:spacing w:after="160" w:line="259" w:lineRule="auto"/>
               <w:ind w:left="708"/>
               <w:rPr>
@@ -296,7 +296,7 @@
           </w:p>
           <w:p>
             <w:pPr>
-              <w:pStyle w:val="ListParagraph"/>
+              <w:pStyle w:val="Prrafodelista"/>
               <w:numPr>
                 <w:ilvl w:val="0"/>
                 <w:numId w:val="6"/>
@@ -413,7 +413,7 @@
           </w:p>
           <w:p>
             <w:pPr>
-              <w:pStyle w:val="ListParagraph"/>
+              <w:pStyle w:val="Prrafodelista"/>
               <w:numPr>
                 <w:ilvl w:val="0"/>
                 <w:numId w:val="6"/>
@@ -490,7 +490,7 @@
     </w:p>
     <w:tbl>
       <w:tblPr>
-        <w:tblStyle w:val="GridTable1Light-Accent6"/>
+        <w:tblStyle w:val="Tablaconcuadrcula1clara-nfasis6"/>
         <w:tblW w:w="0" w:type="auto"/>
         <w:tblLayout w:type="fixed"/>
         <w:tblLook w:val="04A0" w:firstRow="1" w:lastRow="0" w:firstColumn="1" w:lastColumn="0" w:noHBand="0" w:noVBand="1"/>
@@ -528,7 +528,7 @@
           </w:p>
           <w:p>
             <w:pPr>
-              <w:pStyle w:val="ListParagraph"/>
+              <w:pStyle w:val="Prrafodelista"/>
               <w:numPr>
                 <w:ilvl w:val="0"/>
                 <w:numId w:val="5"/>
@@ -552,7 +552,7 @@
           </w:p>
           <w:p>
             <w:pPr>
-              <w:pStyle w:val="ListParagraph"/>
+              <w:pStyle w:val="Prrafodelista"/>
               <w:numPr>
                 <w:ilvl w:val="0"/>
                 <w:numId w:val="5"/>
@@ -602,7 +602,7 @@
           </w:p>
           <w:p>
             <w:pPr>
-              <w:pStyle w:val="ListParagraph"/>
+              <w:pStyle w:val="Prrafodelista"/>
               <w:numPr>
                 <w:ilvl w:val="0"/>
                 <w:numId w:val="4"/>
@@ -651,7 +651,7 @@
           </w:p>
           <w:p>
             <w:pPr>
-              <w:pStyle w:val="ListParagraph"/>
+              <w:pStyle w:val="Prrafodelista"/>
               <w:numPr>
                 <w:ilvl w:val="0"/>
                 <w:numId w:val="4"/>
@@ -735,7 +735,7 @@
           </w:p>
           <w:p>
             <w:pPr>
-              <w:pStyle w:val="ListParagraph"/>
+              <w:pStyle w:val="Prrafodelista"/>
               <w:numPr>
                 <w:ilvl w:val="0"/>
                 <w:numId w:val="12"/>
@@ -812,7 +812,7 @@
     </w:p>
     <w:tbl>
       <w:tblPr>
-        <w:tblStyle w:val="GridTable1Light-Accent6"/>
+        <w:tblStyle w:val="Tablaconcuadrcula1clara-nfasis6"/>
         <w:tblW w:w="0" w:type="auto"/>
         <w:tblLayout w:type="fixed"/>
         <w:tblLook w:val="04A0" w:firstRow="1" w:lastRow="0" w:firstColumn="1" w:lastColumn="0" w:noHBand="0" w:noVBand="1"/>
@@ -850,7 +850,7 @@
           </w:p>
           <w:p>
             <w:pPr>
-              <w:pStyle w:val="ListParagraph"/>
+              <w:pStyle w:val="Prrafodelista"/>
               <w:numPr>
                 <w:ilvl w:val="0"/>
                 <w:numId w:val="3"/>
@@ -910,7 +910,7 @@
           </w:p>
           <w:p>
             <w:pPr>
-              <w:pStyle w:val="ListParagraph"/>
+              <w:pStyle w:val="Prrafodelista"/>
               <w:numPr>
                 <w:ilvl w:val="0"/>
                 <w:numId w:val="2"/>
@@ -936,13 +936,13 @@
       <w:tr>
         <w:tc>
           <w:tcPr>
+            <w:cnfStyle w:val="001000000000" w:firstRow="0" w:lastRow="0" w:firstColumn="1" w:lastColumn="0" w:oddVBand="0" w:evenVBand="0" w:oddHBand="0" w:evenHBand="0" w:firstRowFirstColumn="0" w:firstRowLastColumn="0" w:lastRowFirstColumn="0" w:lastRowLastColumn="0"/>
             <w:tcW w:w="4513" w:type="dxa"/>
             <w:shd w:val="clear" w:color="auto" w:fill="000000" w:themeFill="text1"/>
           </w:tcPr>
           <w:p>
             <w:pPr>
               <w:spacing w:line="259" w:lineRule="auto"/>
-              <w:cnfStyle w:val="001000000000" w:firstRow="0" w:lastRow="0" w:firstColumn="1" w:lastColumn="0" w:oddVBand="0" w:evenVBand="0" w:oddHBand="0" w:evenHBand="0" w:firstRowFirstColumn="0" w:firstRowLastColumn="0" w:lastRowFirstColumn="0" w:lastRowLastColumn="0"/>
               <w:rPr>
                 <w:rFonts w:ascii="Century Gothic" w:eastAsia="Century Gothic" w:hAnsi="Century Gothic" w:cs="Century Gothic"/>
                 <w:highlight w:val="black"/>
@@ -959,9 +959,8 @@
           </w:p>
           <w:p>
             <w:pPr>
-              <w:pStyle w:val="ListParagraph"/>
+              <w:pStyle w:val="Prrafodelista"/>
               <w:spacing w:after="160" w:line="259" w:lineRule="auto"/>
-              <w:cnfStyle w:val="001000000000" w:firstRow="0" w:lastRow="0" w:firstColumn="1" w:lastColumn="0" w:oddVBand="0" w:evenVBand="0" w:oddHBand="0" w:evenHBand="0" w:firstRowFirstColumn="0" w:firstRowLastColumn="0" w:lastRowFirstColumn="0" w:lastRowLastColumn="0"/>
               <w:rPr>
                 <w:rFonts w:ascii="Century Gothic" w:eastAsia="Century Gothic" w:hAnsi="Century Gothic" w:cs="Century Gothic"/>
                 <w:b w:val="0"/>
@@ -985,7 +984,25 @@
                 <w:bCs w:val="0"/>
                 <w:highlight w:val="black"/>
               </w:rPr>
-              <w:t>Por qué preguntar la disponibilidad económica con que cuenta?</w:t>
+              <w:t xml:space="preserve">Por qué preguntar la disponibilidad económica con </w:t>
+            </w:r>
+            <w:r>
+              <w:rPr>
+                <w:rFonts w:ascii="Century Gothic" w:eastAsia="Century Gothic" w:hAnsi="Century Gothic" w:cs="Century Gothic"/>
+                <w:b w:val="0"/>
+                <w:bCs w:val="0"/>
+                <w:highlight w:val="black"/>
+              </w:rPr>
+              <w:t xml:space="preserve">la </w:t>
+            </w:r>
+            <w:r>
+              <w:rPr>
+                <w:rFonts w:ascii="Century Gothic" w:eastAsia="Century Gothic" w:hAnsi="Century Gothic" w:cs="Century Gothic"/>
+                <w:b w:val="0"/>
+                <w:bCs w:val="0"/>
+                <w:highlight w:val="black"/>
+              </w:rPr>
+              <w:t>que cuenta?</w:t>
             </w:r>
           </w:p>
         </w:tc>
@@ -997,6 +1014,7 @@
           <w:p>
             <w:pPr>
               <w:spacing w:line="259" w:lineRule="auto"/>
+              <w:cnfStyle w:val="000000000000" w:firstRow="0" w:lastRow="0" w:firstColumn="0" w:lastColumn="0" w:oddVBand="0" w:evenVBand="0" w:oddHBand="0" w:evenHBand="0" w:firstRowFirstColumn="0" w:firstRowLastColumn="0" w:lastRowFirstColumn="0" w:lastRowLastColumn="0"/>
               <w:rPr>
                 <w:rFonts w:ascii="Century Gothic" w:eastAsia="Century Gothic" w:hAnsi="Century Gothic" w:cs="Century Gothic"/>
                 <w:highlight w:val="black"/>
@@ -1015,12 +1033,13 @@
           </w:p>
           <w:p>
             <w:pPr>
-              <w:pStyle w:val="ListParagraph"/>
+              <w:pStyle w:val="Prrafodelista"/>
               <w:numPr>
                 <w:ilvl w:val="0"/>
                 <w:numId w:val="2"/>
               </w:numPr>
               <w:spacing w:after="160" w:line="259" w:lineRule="auto"/>
+              <w:cnfStyle w:val="000000000000" w:firstRow="0" w:lastRow="0" w:firstColumn="0" w:lastColumn="0" w:oddVBand="0" w:evenVBand="0" w:oddHBand="0" w:evenHBand="0" w:firstRowFirstColumn="0" w:firstRowLastColumn="0" w:lastRowFirstColumn="0" w:lastRowLastColumn="0"/>
               <w:rPr>
                 <w:color w:val="FFFFFF" w:themeColor="background1"/>
                 <w:highlight w:val="black"/>
@@ -1040,8 +1059,6 @@
               </w:rPr>
               <w:t>la disponibilidad económica con la que se cuenta, es mejor proporcionar una lista de restaurantes que cumplan con el resto de características y cuando estos se recomienden mostrar los precios que estos manejan.</w:t>
             </w:r>
-            <w:bookmarkStart w:id="0" w:name="_GoBack"/>
-            <w:bookmarkEnd w:id="0"/>
           </w:p>
         </w:tc>
       </w:tr>
@@ -1075,7 +1092,7 @@
           <w:sz w:val="24"/>
           <w:szCs w:val="24"/>
         </w:rPr>
-        <w:t xml:space="preserve">Ricardo García </w:t>
+        <w:t>José Cobon</w:t>
       </w:r>
     </w:p>
     <w:p>
@@ -1087,12 +1104,311 @@
           <w:sz w:val="24"/>
           <w:szCs w:val="24"/>
         </w:rPr>
-        <w:t>Medicina</w:t>
+        <w:t>Graduado de Bachillerato</w:t>
       </w:r>
     </w:p>
     <w:tbl>
       <w:tblPr>
-        <w:tblStyle w:val="GridTable1Light-Accent6"/>
+        <w:tblStyle w:val="Tablaconcuadrcula1clara-nfasis6"/>
+        <w:tblW w:w="0" w:type="auto"/>
+        <w:tblLook w:val="04A0" w:firstRow="1" w:lastRow="0" w:firstColumn="1" w:lastColumn="0" w:noHBand="0" w:noVBand="1"/>
+      </w:tblPr>
+      <w:tblGrid>
+        <w:gridCol w:w="4507"/>
+        <w:gridCol w:w="4509"/>
+      </w:tblGrid>
+      <w:tr>
+        <w:trPr>
+          <w:cnfStyle w:val="100000000000" w:firstRow="1" w:lastRow="0" w:firstColumn="0" w:lastColumn="0" w:oddVBand="0" w:evenVBand="0" w:oddHBand="0" w:evenHBand="0" w:firstRowFirstColumn="0" w:firstRowLastColumn="0" w:lastRowFirstColumn="0" w:lastRowLastColumn="0"/>
+        </w:trPr>
+        <w:tc>
+          <w:tcPr>
+            <w:cnfStyle w:val="001000000000" w:firstRow="0" w:lastRow="0" w:firstColumn="1" w:lastColumn="0" w:oddVBand="0" w:evenVBand="0" w:oddHBand="0" w:evenHBand="0" w:firstRowFirstColumn="0" w:firstRowLastColumn="0" w:lastRowFirstColumn="0" w:lastRowLastColumn="0"/>
+            <w:tcW w:w="4513" w:type="dxa"/>
+            <w:shd w:val="clear" w:color="auto" w:fill="000000" w:themeFill="text1"/>
+          </w:tcPr>
+          <w:p>
+            <w:pPr>
+              <w:spacing w:line="259" w:lineRule="auto"/>
+              <w:rPr>
+                <w:rFonts w:ascii="Century Gothic" w:eastAsia="Century Gothic" w:hAnsi="Century Gothic" w:cs="Century Gothic"/>
+                <w:highlight w:val="black"/>
+              </w:rPr>
+            </w:pPr>
+            <w:r>
+              <w:rPr>
+                <w:rFonts w:ascii="Century Gothic" w:eastAsia="Century Gothic" w:hAnsi="Century Gothic" w:cs="Century Gothic"/>
+                <w:color w:val="FFFFFF" w:themeColor="background1"/>
+                <w:highlight w:val="black"/>
+              </w:rPr>
+              <w:t>Le gusta:</w:t>
+            </w:r>
+          </w:p>
+          <w:p>
+            <w:pPr>
+              <w:pStyle w:val="Prrafodelista"/>
+              <w:numPr>
+                <w:ilvl w:val="0"/>
+                <w:numId w:val="3"/>
+              </w:numPr>
+              <w:spacing w:line="259" w:lineRule="auto"/>
+              <w:rPr>
+                <w:color w:val="FFFFFF" w:themeColor="background1"/>
+                <w:highlight w:val="black"/>
+              </w:rPr>
+            </w:pPr>
+            <w:r>
+              <w:rPr>
+                <w:rFonts w:ascii="Century Gothic" w:eastAsia="Century Gothic" w:hAnsi="Century Gothic" w:cs="Century Gothic"/>
+                <w:b w:val="0"/>
+                <w:bCs w:val="0"/>
+                <w:color w:val="FFFFFF" w:themeColor="background1"/>
+                <w:highlight w:val="black"/>
+              </w:rPr>
+              <w:t>Que el programa sea corto</w:t>
+            </w:r>
+          </w:p>
+        </w:tc>
+        <w:tc>
+          <w:tcPr>
+            <w:tcW w:w="4513" w:type="dxa"/>
+            <w:shd w:val="clear" w:color="auto" w:fill="000000" w:themeFill="text1"/>
+          </w:tcPr>
+          <w:p>
+            <w:pPr>
+              <w:spacing w:line="259" w:lineRule="auto"/>
+              <w:cnfStyle w:val="100000000000" w:firstRow="1" w:lastRow="0" w:firstColumn="0" w:lastColumn="0" w:oddVBand="0" w:evenVBand="0" w:oddHBand="0" w:evenHBand="0" w:firstRowFirstColumn="0" w:firstRowLastColumn="0" w:lastRowFirstColumn="0" w:lastRowLastColumn="0"/>
+              <w:rPr>
+                <w:rFonts w:ascii="Century Gothic" w:eastAsia="Century Gothic" w:hAnsi="Century Gothic" w:cs="Century Gothic"/>
+                <w:b w:val="0"/>
+                <w:bCs w:val="0"/>
+                <w:highlight w:val="black"/>
+              </w:rPr>
+            </w:pPr>
+            <w:r>
+              <w:rPr>
+                <w:rFonts w:ascii="Century Gothic" w:eastAsia="Century Gothic" w:hAnsi="Century Gothic" w:cs="Century Gothic"/>
+                <w:color w:val="FFFFFF" w:themeColor="background1"/>
+                <w:highlight w:val="black"/>
+              </w:rPr>
+              <w:t>Critica:</w:t>
+            </w:r>
+          </w:p>
+          <w:p>
+            <w:pPr>
+              <w:pStyle w:val="Prrafodelista"/>
+              <w:numPr>
+                <w:ilvl w:val="0"/>
+                <w:numId w:val="2"/>
+              </w:numPr>
+              <w:spacing w:after="160" w:line="259" w:lineRule="auto"/>
+              <w:cnfStyle w:val="100000000000" w:firstRow="1" w:lastRow="0" w:firstColumn="0" w:lastColumn="0" w:oddVBand="0" w:evenVBand="0" w:oddHBand="0" w:evenHBand="0" w:firstRowFirstColumn="0" w:firstRowLastColumn="0" w:lastRowFirstColumn="0" w:lastRowLastColumn="0"/>
+              <w:rPr>
+                <w:b w:val="0"/>
+                <w:bCs w:val="0"/>
+                <w:color w:val="FFFFFF" w:themeColor="background1"/>
+                <w:highlight w:val="black"/>
+              </w:rPr>
+            </w:pPr>
+            <w:r>
+              <w:rPr>
+                <w:b w:val="0"/>
+                <w:bCs w:val="0"/>
+                <w:color w:val="FFFFFF" w:themeColor="background1"/>
+                <w:highlight w:val="black"/>
+              </w:rPr>
+              <w:t>No me gusta el programa visualmente</w:t>
+            </w:r>
+          </w:p>
+          <w:p>
+            <w:pPr>
+              <w:pStyle w:val="Prrafodelista"/>
+              <w:numPr>
+                <w:ilvl w:val="0"/>
+                <w:numId w:val="2"/>
+              </w:numPr>
+              <w:spacing w:after="160" w:line="259" w:lineRule="auto"/>
+              <w:cnfStyle w:val="100000000000" w:firstRow="1" w:lastRow="0" w:firstColumn="0" w:lastColumn="0" w:oddVBand="0" w:evenVBand="0" w:oddHBand="0" w:evenHBand="0" w:firstRowFirstColumn="0" w:firstRowLastColumn="0" w:lastRowFirstColumn="0" w:lastRowLastColumn="0"/>
+              <w:rPr>
+                <w:b w:val="0"/>
+                <w:bCs w:val="0"/>
+                <w:color w:val="FFFFFF" w:themeColor="background1"/>
+                <w:highlight w:val="black"/>
+              </w:rPr>
+            </w:pPr>
+            <w:r>
+              <w:rPr>
+                <w:b w:val="0"/>
+                <w:bCs w:val="0"/>
+                <w:color w:val="FFFFFF" w:themeColor="background1"/>
+                <w:highlight w:val="black"/>
+              </w:rPr>
+              <w:t>Preguntar el rango de dinero no es necesario. Incluso desconfiaría un poco de una aplicación que me pida cuanto de dinero poseo.</w:t>
+            </w:r>
+          </w:p>
+        </w:tc>
+      </w:tr>
+      <w:tr>
+        <w:tc>
+          <w:tcPr>
+            <w:cnfStyle w:val="001000000000" w:firstRow="0" w:lastRow="0" w:firstColumn="1" w:lastColumn="0" w:oddVBand="0" w:evenVBand="0" w:oddHBand="0" w:evenHBand="0" w:firstRowFirstColumn="0" w:firstRowLastColumn="0" w:lastRowFirstColumn="0" w:lastRowLastColumn="0"/>
+            <w:tcW w:w="4513" w:type="dxa"/>
+            <w:shd w:val="clear" w:color="auto" w:fill="000000" w:themeFill="text1"/>
+          </w:tcPr>
+          <w:p>
+            <w:pPr>
+              <w:spacing w:line="259" w:lineRule="auto"/>
+              <w:rPr>
+                <w:rFonts w:ascii="Century Gothic" w:eastAsia="Century Gothic" w:hAnsi="Century Gothic" w:cs="Century Gothic"/>
+                <w:highlight w:val="black"/>
+              </w:rPr>
+            </w:pPr>
+            <w:r>
+              <w:rPr>
+                <w:rFonts w:ascii="Century Gothic" w:eastAsia="Century Gothic" w:hAnsi="Century Gothic" w:cs="Century Gothic"/>
+                <w:color w:val="FFFFFF" w:themeColor="background1"/>
+                <w:highlight w:val="black"/>
+              </w:rPr>
+              <w:t>Pregunta:</w:t>
+            </w:r>
+          </w:p>
+          <w:p>
+            <w:pPr>
+              <w:pStyle w:val="Prrafodelista"/>
+              <w:spacing w:after="160" w:line="259" w:lineRule="auto"/>
+              <w:rPr>
+                <w:rFonts w:ascii="Century Gothic" w:eastAsia="Century Gothic" w:hAnsi="Century Gothic" w:cs="Century Gothic"/>
+                <w:b w:val="0"/>
+                <w:bCs w:val="0"/>
+                <w:highlight w:val="black"/>
+              </w:rPr>
+            </w:pPr>
+            <w:r>
+              <w:rPr>
+                <w:rFonts w:ascii="Century Gothic" w:eastAsia="Century Gothic" w:hAnsi="Century Gothic" w:cs="Century Gothic"/>
+                <w:b w:val="0"/>
+                <w:bCs w:val="0"/>
+                <w:highlight w:val="black"/>
+              </w:rPr>
+              <w:t>¿</w:t>
+            </w:r>
+            <w:r>
+              <w:rPr>
+                <w:rFonts w:ascii="Century Gothic" w:eastAsia="Century Gothic" w:hAnsi="Century Gothic" w:cs="Century Gothic"/>
+                <w:b w:val="0"/>
+                <w:bCs w:val="0"/>
+                <w:highlight w:val="black"/>
+              </w:rPr>
+              <w:t>Y qué pasa si no poseo la cantidad de dinero mínima</w:t>
+            </w:r>
+            <w:r>
+              <w:rPr>
+                <w:rFonts w:ascii="Century Gothic" w:eastAsia="Century Gothic" w:hAnsi="Century Gothic" w:cs="Century Gothic"/>
+                <w:b w:val="0"/>
+                <w:bCs w:val="0"/>
+                <w:highlight w:val="black"/>
+              </w:rPr>
+              <w:t>?</w:t>
+            </w:r>
+          </w:p>
+        </w:tc>
+        <w:tc>
+          <w:tcPr>
+            <w:tcW w:w="4513" w:type="dxa"/>
+            <w:shd w:val="clear" w:color="auto" w:fill="000000" w:themeFill="text1"/>
+          </w:tcPr>
+          <w:p>
+            <w:pPr>
+              <w:spacing w:line="259" w:lineRule="auto"/>
+              <w:cnfStyle w:val="000000000000" w:firstRow="0" w:lastRow="0" w:firstColumn="0" w:lastColumn="0" w:oddVBand="0" w:evenVBand="0" w:oddHBand="0" w:evenHBand="0" w:firstRowFirstColumn="0" w:firstRowLastColumn="0" w:lastRowFirstColumn="0" w:lastRowLastColumn="0"/>
+              <w:rPr>
+                <w:rFonts w:ascii="Century Gothic" w:eastAsia="Century Gothic" w:hAnsi="Century Gothic" w:cs="Century Gothic"/>
+                <w:highlight w:val="black"/>
+              </w:rPr>
+            </w:pPr>
+            <w:r>
+              <w:rPr>
+                <w:rFonts w:ascii="Century Gothic" w:eastAsia="Century Gothic" w:hAnsi="Century Gothic" w:cs="Century Gothic"/>
+                <w:b/>
+                <w:bCs/>
+                <w:color w:val="FFFFFF" w:themeColor="background1"/>
+                <w:highlight w:val="black"/>
+              </w:rPr>
+              <w:t>Idea:</w:t>
+            </w:r>
+          </w:p>
+          <w:p>
+            <w:pPr>
+              <w:pStyle w:val="Prrafodelista"/>
+              <w:numPr>
+                <w:ilvl w:val="0"/>
+                <w:numId w:val="2"/>
+              </w:numPr>
+              <w:spacing w:after="160" w:line="259" w:lineRule="auto"/>
+              <w:cnfStyle w:val="000000000000" w:firstRow="0" w:lastRow="0" w:firstColumn="0" w:lastColumn="0" w:oddVBand="0" w:evenVBand="0" w:oddHBand="0" w:evenHBand="0" w:firstRowFirstColumn="0" w:firstRowLastColumn="0" w:lastRowFirstColumn="0" w:lastRowLastColumn="0"/>
+              <w:rPr>
+                <w:color w:val="FFFFFF" w:themeColor="background1"/>
+                <w:highlight w:val="black"/>
+              </w:rPr>
+            </w:pPr>
+            <w:r>
+              <w:rPr>
+                <w:rFonts w:ascii="Century Gothic" w:eastAsia="Century Gothic" w:hAnsi="Century Gothic" w:cs="Century Gothic"/>
+                <w:highlight w:val="black"/>
+              </w:rPr>
+              <w:t>Utilizar otros aspectos para tomar la recomendación, como “tipo de comida” (Italiana, china, japonesa, etc).</w:t>
+            </w:r>
+          </w:p>
+        </w:tc>
+      </w:tr>
+    </w:tbl>
+    <w:p>
+      <w:pPr>
+        <w:rPr>
+          <w:rFonts w:asciiTheme="majorHAnsi" w:eastAsiaTheme="majorEastAsia" w:hAnsiTheme="majorHAnsi" w:cstheme="majorBidi"/>
+          <w:b/>
+          <w:bCs/>
+          <w:sz w:val="24"/>
+          <w:szCs w:val="24"/>
+        </w:rPr>
+      </w:pPr>
+    </w:p>
+    <w:p>
+      <w:pPr>
+        <w:rPr>
+          <w:rFonts w:ascii="Candara" w:eastAsia="Candara" w:hAnsi="Candara" w:cs="Candara"/>
+          <w:b/>
+          <w:bCs/>
+          <w:sz w:val="24"/>
+          <w:szCs w:val="24"/>
+        </w:rPr>
+      </w:pPr>
+      <w:r>
+        <w:rPr>
+          <w:rFonts w:ascii="Candara" w:eastAsia="Candara" w:hAnsi="Candara" w:cs="Candara"/>
+          <w:b/>
+          <w:bCs/>
+          <w:sz w:val="24"/>
+          <w:szCs w:val="24"/>
+        </w:rPr>
+        <w:t>Rafael Navajas</w:t>
+      </w:r>
+    </w:p>
+    <w:p>
+      <w:r>
+        <w:rPr>
+          <w:rFonts w:ascii="Candara" w:eastAsia="Candara" w:hAnsi="Candara" w:cs="Candara"/>
+          <w:b/>
+          <w:bCs/>
+          <w:sz w:val="24"/>
+          <w:szCs w:val="24"/>
+        </w:rPr>
+        <w:t xml:space="preserve">Investigación criminal y forense </w:t>
+      </w:r>
+    </w:p>
+    <w:tbl>
+      <w:tblPr>
+        <w:tblStyle w:val="Tablaconcuadrcula1clara-nfasis6"/>
         <w:tblW w:w="0" w:type="auto"/>
         <w:tblLook w:val="04A0" w:firstRow="1" w:lastRow="0" w:firstColumn="1" w:lastColumn="0" w:noHBand="0" w:noVBand="1"/>
       </w:tblPr>
@@ -1115,6 +1431,9 @@
               <w:spacing w:line="259" w:lineRule="auto"/>
               <w:rPr>
                 <w:rFonts w:ascii="Century Gothic" w:eastAsia="Century Gothic" w:hAnsi="Century Gothic" w:cs="Century Gothic"/>
+                <w:b w:val="0"/>
+                <w:bCs w:val="0"/>
+                <w:color w:val="FFFFFF" w:themeColor="background1"/>
                 <w:highlight w:val="black"/>
               </w:rPr>
             </w:pPr>
@@ -1129,27 +1448,81 @@
           </w:p>
           <w:p>
             <w:pPr>
-              <w:pStyle w:val="ListParagraph"/>
+              <w:pStyle w:val="Prrafodelista"/>
               <w:numPr>
                 <w:ilvl w:val="0"/>
                 <w:numId w:val="3"/>
               </w:numPr>
-              <w:spacing w:line="259" w:lineRule="auto"/>
-              <w:rPr>
-                <w:color w:val="FFFFFF" w:themeColor="background1"/>
-                <w:highlight w:val="black"/>
-              </w:rPr>
-            </w:pPr>
-            <w:r>
-              <w:rPr>
-                <w:rFonts w:ascii="Century Gothic" w:eastAsia="Century Gothic" w:hAnsi="Century Gothic" w:cs="Century Gothic"/>
-                <w:b w:val="0"/>
-                <w:bCs w:val="0"/>
-                <w:color w:val="FFFFFF" w:themeColor="background1"/>
-                <w:highlight w:val="black"/>
-              </w:rPr>
-              <w:t>La idea de poder ayudar de diversas formas a Guatemala de una manera “sencilla”.</w:t>
-            </w:r>
+              <w:rPr>
+                <w:color w:val="FFFFFF" w:themeColor="background1"/>
+                <w:highlight w:val="black"/>
+              </w:rPr>
+            </w:pPr>
+            <w:r>
+              <w:rPr>
+                <w:rFonts w:ascii="Century Gothic" w:eastAsia="Century Gothic" w:hAnsi="Century Gothic" w:cs="Century Gothic"/>
+                <w:b w:val="0"/>
+                <w:bCs w:val="0"/>
+                <w:color w:val="FFFFFF" w:themeColor="background1"/>
+                <w:highlight w:val="black"/>
+              </w:rPr>
+              <w:t xml:space="preserve"> </w:t>
+            </w:r>
+            <w:r>
+              <w:rPr>
+                <w:rFonts w:ascii="Century Gothic" w:eastAsia="Century Gothic" w:hAnsi="Century Gothic" w:cs="Century Gothic"/>
+                <w:b w:val="0"/>
+                <w:bCs w:val="0"/>
+                <w:color w:val="FFFFFF" w:themeColor="background1"/>
+                <w:highlight w:val="black"/>
+              </w:rPr>
+              <w:t xml:space="preserve">En sí la aplicación. </w:t>
+            </w:r>
+          </w:p>
+          <w:p>
+            <w:pPr>
+              <w:pStyle w:val="Prrafodelista"/>
+              <w:numPr>
+                <w:ilvl w:val="0"/>
+                <w:numId w:val="3"/>
+              </w:numPr>
+              <w:rPr>
+                <w:b w:val="0"/>
+                <w:bCs w:val="0"/>
+                <w:color w:val="FFFFFF" w:themeColor="background1"/>
+                <w:highlight w:val="black"/>
+              </w:rPr>
+            </w:pPr>
+            <w:r>
+              <w:rPr>
+                <w:b w:val="0"/>
+                <w:bCs w:val="0"/>
+                <w:color w:val="FFFFFF" w:themeColor="background1"/>
+                <w:highlight w:val="black"/>
+              </w:rPr>
+              <w:lastRenderedPageBreak/>
+              <w:t xml:space="preserve">Le gusta una aplicación que recomienda restaurante a partir de </w:t>
+            </w:r>
+            <w:r>
+              <w:rPr>
+                <w:b w:val="0"/>
+                <w:bCs w:val="0"/>
+                <w:color w:val="FFFFFF" w:themeColor="background1"/>
+                <w:highlight w:val="black"/>
+              </w:rPr>
+              <w:t>unas pequeñas preguntas</w:t>
+            </w:r>
+          </w:p>
+          <w:p>
+            <w:pPr>
+              <w:spacing w:after="160" w:line="259" w:lineRule="auto"/>
+              <w:ind w:left="360"/>
+              <w:rPr>
+                <w:rFonts w:ascii="Century Gothic" w:eastAsia="Century Gothic" w:hAnsi="Century Gothic" w:cs="Century Gothic"/>
+                <w:color w:val="FFFFFF" w:themeColor="background1"/>
+                <w:highlight w:val="black"/>
+              </w:rPr>
+            </w:pPr>
           </w:p>
         </w:tc>
         <w:tc>
@@ -1174,12 +1547,13 @@
                 <w:color w:val="FFFFFF" w:themeColor="background1"/>
                 <w:highlight w:val="black"/>
               </w:rPr>
+              <w:lastRenderedPageBreak/>
               <w:t>Critica:</w:t>
             </w:r>
           </w:p>
           <w:p>
             <w:pPr>
-              <w:pStyle w:val="ListParagraph"/>
+              <w:pStyle w:val="Prrafodelista"/>
               <w:numPr>
                 <w:ilvl w:val="0"/>
                 <w:numId w:val="2"/>
@@ -1196,25 +1570,17 @@
             <w:r>
               <w:rPr>
                 <w:rFonts w:ascii="Century Gothic" w:eastAsia="Century Gothic" w:hAnsi="Century Gothic" w:cs="Century Gothic"/>
-                <w:color w:val="FFFFFF" w:themeColor="background1"/>
-                <w:highlight w:val="black"/>
-              </w:rPr>
-              <w:t xml:space="preserve"> </w:t>
-            </w:r>
-            <w:r>
-              <w:rPr>
-                <w:rFonts w:ascii="Century Gothic" w:eastAsia="Century Gothic" w:hAnsi="Century Gothic" w:cs="Century Gothic"/>
-                <w:b w:val="0"/>
-                <w:bCs w:val="0"/>
-                <w:color w:val="FFFFFF" w:themeColor="background1"/>
-                <w:highlight w:val="black"/>
-              </w:rPr>
-              <w:t>No hay forma de que se pueda publicar un nuevo evento.</w:t>
-            </w:r>
-          </w:p>
-          <w:p>
-            <w:pPr>
-              <w:pStyle w:val="ListParagraph"/>
+                <w:b w:val="0"/>
+                <w:bCs w:val="0"/>
+                <w:color w:val="FFFFFF" w:themeColor="background1"/>
+                <w:highlight w:val="black"/>
+              </w:rPr>
+              <w:t xml:space="preserve"> Solamente se puede donar dinero (no todas las personas somos ricas).</w:t>
+            </w:r>
+          </w:p>
+          <w:p>
+            <w:pPr>
+              <w:pStyle w:val="Prrafodelista"/>
               <w:numPr>
                 <w:ilvl w:val="0"/>
                 <w:numId w:val="2"/>
@@ -1236,7 +1602,18 @@
                 <w:color w:val="FFFFFF" w:themeColor="background1"/>
                 <w:highlight w:val="black"/>
               </w:rPr>
-              <w:t>La interfaz no es muy agradable a la vista.</w:t>
+              <w:lastRenderedPageBreak/>
+              <w:t xml:space="preserve">La interfaz; </w:t>
+            </w:r>
+            <w:r>
+              <w:rPr>
+                <w:rFonts w:ascii="Century Gothic" w:eastAsia="Century Gothic" w:hAnsi="Century Gothic" w:cs="Century Gothic"/>
+                <w:b w:val="0"/>
+                <w:bCs w:val="0"/>
+                <w:color w:val="FFFFFF" w:themeColor="background1"/>
+                <w:highlight w:val="black"/>
+              </w:rPr>
+              <w:t>no se mira muy bien visualmente</w:t>
             </w:r>
           </w:p>
         </w:tc>
@@ -1262,12 +1639,13 @@
                 <w:color w:val="FFFFFF" w:themeColor="background1"/>
                 <w:highlight w:val="black"/>
               </w:rPr>
+              <w:lastRenderedPageBreak/>
               <w:t>Pregunta:</w:t>
             </w:r>
           </w:p>
           <w:p>
             <w:pPr>
-              <w:pStyle w:val="ListParagraph"/>
+              <w:pStyle w:val="Prrafodelista"/>
               <w:spacing w:after="160" w:line="259" w:lineRule="auto"/>
               <w:rPr>
                 <w:rFonts w:ascii="Century Gothic" w:eastAsia="Century Gothic" w:hAnsi="Century Gothic" w:cs="Century Gothic"/>
@@ -1283,7 +1661,7 @@
                 <w:bCs w:val="0"/>
                 <w:highlight w:val="black"/>
               </w:rPr>
-              <w:t>¿Cómo puedo publicar algún evento?</w:t>
+              <w:t>¿Qué hago si en algún criterio para la recomendación me da igual cualquier cosa?</w:t>
             </w:r>
           </w:p>
         </w:tc>
@@ -1314,7 +1692,7 @@
           </w:p>
           <w:p>
             <w:pPr>
-              <w:pStyle w:val="ListParagraph"/>
+              <w:pStyle w:val="Prrafodelista"/>
               <w:numPr>
                 <w:ilvl w:val="0"/>
                 <w:numId w:val="2"/>
@@ -1331,7 +1709,14 @@
                 <w:rFonts w:ascii="Century Gothic" w:eastAsia="Century Gothic" w:hAnsi="Century Gothic" w:cs="Century Gothic"/>
                 <w:highlight w:val="black"/>
               </w:rPr>
-              <w:t>Añadir una función para que los usuarios puedan agregar eventos.</w:t>
+              <w:t>Implementar la aplicación para el teléfono</w:t>
+            </w:r>
+            <w:r>
+              <w:rPr>
+                <w:rFonts w:ascii="Century Gothic" w:eastAsia="Century Gothic" w:hAnsi="Century Gothic" w:cs="Century Gothic"/>
+                <w:highlight w:val="black"/>
+              </w:rPr>
+              <w:t xml:space="preserve">. </w:t>
             </w:r>
           </w:p>
         </w:tc>
@@ -1351,6 +1736,17 @@
     <w:p>
       <w:pPr>
         <w:rPr>
+          <w:rFonts w:asciiTheme="majorHAnsi" w:eastAsiaTheme="majorEastAsia" w:hAnsiTheme="majorHAnsi" w:cstheme="majorBidi"/>
+          <w:b/>
+          <w:bCs/>
+          <w:sz w:val="24"/>
+          <w:szCs w:val="24"/>
+        </w:rPr>
+      </w:pPr>
+    </w:p>
+    <w:p>
+      <w:pPr>
+        <w:rPr>
           <w:rFonts w:ascii="Candara" w:eastAsia="Candara" w:hAnsi="Candara" w:cs="Candara"/>
           <w:b/>
           <w:bCs/>
@@ -1366,11 +1762,11 @@
           <w:sz w:val="24"/>
           <w:szCs w:val="24"/>
         </w:rPr>
-        <w:t xml:space="preserve">Pablo Monzón </w:t>
+        <w:t>Braulio Cabrera</w:t>
       </w:r>
     </w:p>
     <w:p>
-      <w:r>
+      <w:pPr>
         <w:rPr>
           <w:rFonts w:ascii="Candara" w:eastAsia="Candara" w:hAnsi="Candara" w:cs="Candara"/>
           <w:b/>
@@ -1378,12 +1774,21 @@
           <w:sz w:val="24"/>
           <w:szCs w:val="24"/>
         </w:rPr>
-        <w:t>Derecho</w:t>
+      </w:pPr>
+      <w:r>
+        <w:rPr>
+          <w:rFonts w:ascii="Candara" w:eastAsia="Candara" w:hAnsi="Candara" w:cs="Candara"/>
+          <w:b/>
+          <w:bCs/>
+          <w:sz w:val="24"/>
+          <w:szCs w:val="24"/>
+        </w:rPr>
+        <w:t>Trabajadora de Call-Center</w:t>
       </w:r>
     </w:p>
     <w:tbl>
       <w:tblPr>
-        <w:tblStyle w:val="GridTable1Light-Accent6"/>
+        <w:tblStyle w:val="Tablaconcuadrcula1clara-nfasis6"/>
         <w:tblW w:w="0" w:type="auto"/>
         <w:tblLook w:val="04A0" w:firstRow="1" w:lastRow="0" w:firstColumn="1" w:lastColumn="0" w:noHBand="0" w:noVBand="1"/>
       </w:tblPr>
@@ -1420,38 +1825,27 @@
           </w:p>
           <w:p>
             <w:pPr>
-              <w:pStyle w:val="ListParagraph"/>
+              <w:pStyle w:val="Prrafodelista"/>
               <w:numPr>
                 <w:ilvl w:val="0"/>
                 <w:numId w:val="3"/>
               </w:numPr>
-              <w:spacing w:after="160" w:line="259" w:lineRule="auto"/>
-              <w:rPr>
-                <w:color w:val="FFFFFF" w:themeColor="background1"/>
-                <w:highlight w:val="black"/>
-              </w:rPr>
-            </w:pPr>
-            <w:r>
-              <w:rPr>
-                <w:rFonts w:ascii="Century Gothic" w:eastAsia="Century Gothic" w:hAnsi="Century Gothic" w:cs="Century Gothic"/>
-                <w:b w:val="0"/>
-                <w:bCs w:val="0"/>
-                <w:color w:val="FFFFFF" w:themeColor="background1"/>
-                <w:highlight w:val="black"/>
-              </w:rPr>
-              <w:t xml:space="preserve"> La idea de que se pueda ayudar dar distintas ayudas: por ayuda monetaria y voluntariado</w:t>
-            </w:r>
-          </w:p>
-          <w:p>
-            <w:pPr>
-              <w:spacing w:after="160" w:line="259" w:lineRule="auto"/>
-              <w:ind w:left="360"/>
-              <w:rPr>
-                <w:rFonts w:ascii="Century Gothic" w:eastAsia="Century Gothic" w:hAnsi="Century Gothic" w:cs="Century Gothic"/>
-                <w:color w:val="FFFFFF" w:themeColor="background1"/>
-                <w:highlight w:val="black"/>
-              </w:rPr>
-            </w:pPr>
+              <w:spacing w:line="259" w:lineRule="auto"/>
+              <w:rPr>
+                <w:color w:val="FFFFFF" w:themeColor="background1"/>
+                <w:highlight w:val="black"/>
+              </w:rPr>
+            </w:pPr>
+            <w:r>
+              <w:rPr>
+                <w:rFonts w:ascii="Century Gothic" w:eastAsia="Century Gothic" w:hAnsi="Century Gothic" w:cs="Century Gothic"/>
+                <w:b w:val="0"/>
+                <w:bCs w:val="0"/>
+                <w:color w:val="FFFFFF" w:themeColor="background1"/>
+                <w:highlight w:val="black"/>
+              </w:rPr>
+              <w:t>Que el programa se base en únicamente en la recomendación de restaurantes. No es como otras aplicaciones que tienen funcionalidades que nunca uso</w:t>
+            </w:r>
           </w:p>
         </w:tc>
         <w:tc>
@@ -1481,12 +1875,12 @@
           </w:p>
           <w:p>
             <w:pPr>
-              <w:pStyle w:val="ListParagraph"/>
+              <w:pStyle w:val="Prrafodelista"/>
               <w:numPr>
                 <w:ilvl w:val="0"/>
                 <w:numId w:val="2"/>
               </w:numPr>
-              <w:spacing w:after="160" w:line="259" w:lineRule="auto"/>
+              <w:spacing w:line="259" w:lineRule="auto"/>
               <w:cnfStyle w:val="100000000000" w:firstRow="1" w:lastRow="0" w:firstColumn="0" w:lastColumn="0" w:oddVBand="0" w:evenVBand="0" w:oddHBand="0" w:evenHBand="0" w:firstRowFirstColumn="0" w:firstRowLastColumn="0" w:lastRowFirstColumn="0" w:lastRowLastColumn="0"/>
               <w:rPr>
                 <w:b w:val="0"/>
@@ -1503,36 +1897,10 @@
                 <w:color w:val="FFFFFF" w:themeColor="background1"/>
                 <w:highlight w:val="black"/>
               </w:rPr>
-              <w:t xml:space="preserve"> Solamente se puede donar dinero (no todas las personas somos ricas).</w:t>
-            </w:r>
-          </w:p>
-          <w:p>
-            <w:pPr>
-              <w:pStyle w:val="ListParagraph"/>
-              <w:numPr>
-                <w:ilvl w:val="0"/>
-                <w:numId w:val="2"/>
-              </w:numPr>
-              <w:spacing w:after="160" w:line="259" w:lineRule="auto"/>
-              <w:cnfStyle w:val="100000000000" w:firstRow="1" w:lastRow="0" w:firstColumn="0" w:lastColumn="0" w:oddVBand="0" w:evenVBand="0" w:oddHBand="0" w:evenHBand="0" w:firstRowFirstColumn="0" w:firstRowLastColumn="0" w:lastRowFirstColumn="0" w:lastRowLastColumn="0"/>
-              <w:rPr>
-                <w:b w:val="0"/>
-                <w:bCs w:val="0"/>
-                <w:color w:val="FFFFFF" w:themeColor="background1"/>
-                <w:highlight w:val="black"/>
-              </w:rPr>
-            </w:pPr>
-            <w:r>
-              <w:rPr>
-                <w:rFonts w:ascii="Century Gothic" w:eastAsia="Century Gothic" w:hAnsi="Century Gothic" w:cs="Century Gothic"/>
-                <w:b w:val="0"/>
-                <w:bCs w:val="0"/>
-                <w:color w:val="FFFFFF" w:themeColor="background1"/>
-                <w:highlight w:val="black"/>
-              </w:rPr>
-              <w:lastRenderedPageBreak/>
-              <w:t>La interfaz; es estática y no llama la atención</w:t>
-            </w:r>
+              <w:t>La interfaz. Esta podría verse mejor.</w:t>
+            </w:r>
+            <w:bookmarkStart w:id="0" w:name="_GoBack"/>
+            <w:bookmarkEnd w:id="0"/>
           </w:p>
         </w:tc>
       </w:tr>
@@ -1557,29 +1925,41 @@
                 <w:color w:val="FFFFFF" w:themeColor="background1"/>
                 <w:highlight w:val="black"/>
               </w:rPr>
-              <w:lastRenderedPageBreak/>
               <w:t>Pregunta:</w:t>
             </w:r>
           </w:p>
           <w:p>
             <w:pPr>
-              <w:pStyle w:val="ListParagraph"/>
-              <w:spacing w:after="160" w:line="259" w:lineRule="auto"/>
-              <w:rPr>
-                <w:rFonts w:ascii="Century Gothic" w:eastAsia="Century Gothic" w:hAnsi="Century Gothic" w:cs="Century Gothic"/>
-                <w:b w:val="0"/>
-                <w:bCs w:val="0"/>
-                <w:highlight w:val="black"/>
-              </w:rPr>
-            </w:pPr>
-            <w:r>
-              <w:rPr>
-                <w:rFonts w:ascii="Century Gothic" w:eastAsia="Century Gothic" w:hAnsi="Century Gothic" w:cs="Century Gothic"/>
-                <w:b w:val="0"/>
-                <w:bCs w:val="0"/>
-                <w:highlight w:val="black"/>
-              </w:rPr>
-              <w:t>¿Cómo puedo donar algo que no sea dinero?, no tengo tarjeta de crédito.</w:t>
+              <w:pStyle w:val="Prrafodelista"/>
+              <w:rPr>
+                <w:rFonts w:ascii="Century Gothic" w:eastAsia="Century Gothic" w:hAnsi="Century Gothic" w:cs="Century Gothic"/>
+              </w:rPr>
+            </w:pPr>
+            <w:r>
+              <w:rPr>
+                <w:rFonts w:ascii="Century Gothic" w:eastAsia="Century Gothic" w:hAnsi="Century Gothic" w:cs="Century Gothic"/>
+                <w:b w:val="0"/>
+                <w:bCs w:val="0"/>
+                <w:highlight w:val="black"/>
+              </w:rPr>
+              <w:t>¿Cómo es que funciona el programa</w:t>
+            </w:r>
+            <w:r>
+              <w:rPr>
+                <w:rFonts w:ascii="Century Gothic" w:eastAsia="Century Gothic" w:hAnsi="Century Gothic" w:cs="Century Gothic"/>
+                <w:b w:val="0"/>
+                <w:bCs w:val="0"/>
+                <w:highlight w:val="black"/>
+              </w:rPr>
+              <w:t>?</w:t>
+            </w:r>
+            <w:r>
+              <w:rPr>
+                <w:rFonts w:ascii="Century Gothic" w:eastAsia="Century Gothic" w:hAnsi="Century Gothic" w:cs="Century Gothic"/>
+                <w:b w:val="0"/>
+                <w:bCs w:val="0"/>
+              </w:rPr>
+              <w:t>¿Como es que relaciona los datos que introduzco con la información que tienen de los restaurantes?</w:t>
             </w:r>
           </w:p>
         </w:tc>
@@ -1610,7 +1990,7 @@
           </w:p>
           <w:p>
             <w:pPr>
-              <w:pStyle w:val="ListParagraph"/>
+              <w:pStyle w:val="Prrafodelista"/>
               <w:numPr>
                 <w:ilvl w:val="0"/>
                 <w:numId w:val="2"/>
@@ -1627,7 +2007,14 @@
                 <w:rFonts w:ascii="Century Gothic" w:eastAsia="Century Gothic" w:hAnsi="Century Gothic" w:cs="Century Gothic"/>
                 <w:highlight w:val="black"/>
               </w:rPr>
-              <w:t xml:space="preserve">Agregar una función para que pueda donar artículos. </w:t>
+              <w:t xml:space="preserve">Añadir </w:t>
+            </w:r>
+            <w:r>
+              <w:rPr>
+                <w:rFonts w:ascii="Century Gothic" w:eastAsia="Century Gothic" w:hAnsi="Century Gothic" w:cs="Century Gothic"/>
+                <w:highlight w:val="black"/>
+              </w:rPr>
+              <w:t>más zonas para las recomendaciones.</w:t>
             </w:r>
           </w:p>
         </w:tc>
@@ -1654,321 +2041,6 @@
           <w:szCs w:val="24"/>
         </w:rPr>
       </w:pPr>
-    </w:p>
-    <w:p>
-      <w:pPr>
-        <w:rPr>
-          <w:rFonts w:ascii="Candara" w:eastAsia="Candara" w:hAnsi="Candara" w:cs="Candara"/>
-          <w:b/>
-          <w:bCs/>
-          <w:sz w:val="24"/>
-          <w:szCs w:val="24"/>
-        </w:rPr>
-      </w:pPr>
-      <w:r>
-        <w:rPr>
-          <w:rFonts w:ascii="Candara" w:eastAsia="Candara" w:hAnsi="Candara" w:cs="Candara"/>
-          <w:b/>
-          <w:bCs/>
-          <w:sz w:val="24"/>
-          <w:szCs w:val="24"/>
-        </w:rPr>
-        <w:t>Sergio Lima</w:t>
-      </w:r>
-    </w:p>
-    <w:p>
-      <w:r>
-        <w:rPr>
-          <w:rFonts w:ascii="Candara" w:eastAsia="Candara" w:hAnsi="Candara" w:cs="Candara"/>
-          <w:b/>
-          <w:bCs/>
-          <w:sz w:val="24"/>
-          <w:szCs w:val="24"/>
-        </w:rPr>
-        <w:t>Estudiante de Arquitectura</w:t>
-      </w:r>
-    </w:p>
-    <w:tbl>
-      <w:tblPr>
-        <w:tblStyle w:val="GridTable1Light-Accent6"/>
-        <w:tblW w:w="0" w:type="auto"/>
-        <w:tblLook w:val="04A0" w:firstRow="1" w:lastRow="0" w:firstColumn="1" w:lastColumn="0" w:noHBand="0" w:noVBand="1"/>
-      </w:tblPr>
-      <w:tblGrid>
-        <w:gridCol w:w="4508"/>
-        <w:gridCol w:w="4508"/>
-      </w:tblGrid>
-      <w:tr>
-        <w:trPr>
-          <w:cnfStyle w:val="100000000000" w:firstRow="1" w:lastRow="0" w:firstColumn="0" w:lastColumn="0" w:oddVBand="0" w:evenVBand="0" w:oddHBand="0" w:evenHBand="0" w:firstRowFirstColumn="0" w:firstRowLastColumn="0" w:lastRowFirstColumn="0" w:lastRowLastColumn="0"/>
-        </w:trPr>
-        <w:tc>
-          <w:tcPr>
-            <w:cnfStyle w:val="001000000000" w:firstRow="0" w:lastRow="0" w:firstColumn="1" w:lastColumn="0" w:oddVBand="0" w:evenVBand="0" w:oddHBand="0" w:evenHBand="0" w:firstRowFirstColumn="0" w:firstRowLastColumn="0" w:lastRowFirstColumn="0" w:lastRowLastColumn="0"/>
-            <w:tcW w:w="4513" w:type="dxa"/>
-            <w:shd w:val="clear" w:color="auto" w:fill="000000" w:themeFill="text1"/>
-          </w:tcPr>
-          <w:p>
-            <w:pPr>
-              <w:spacing w:line="259" w:lineRule="auto"/>
-              <w:rPr>
-                <w:rFonts w:ascii="Century Gothic" w:eastAsia="Century Gothic" w:hAnsi="Century Gothic" w:cs="Century Gothic"/>
-                <w:highlight w:val="black"/>
-              </w:rPr>
-            </w:pPr>
-            <w:r>
-              <w:rPr>
-                <w:rFonts w:ascii="Century Gothic" w:eastAsia="Century Gothic" w:hAnsi="Century Gothic" w:cs="Century Gothic"/>
-                <w:color w:val="FFFFFF" w:themeColor="background1"/>
-                <w:highlight w:val="black"/>
-              </w:rPr>
-              <w:t>Le gusta:</w:t>
-            </w:r>
-          </w:p>
-          <w:p>
-            <w:pPr>
-              <w:pStyle w:val="ListParagraph"/>
-              <w:numPr>
-                <w:ilvl w:val="0"/>
-                <w:numId w:val="3"/>
-              </w:numPr>
-              <w:spacing w:line="259" w:lineRule="auto"/>
-              <w:rPr>
-                <w:color w:val="FFFFFF" w:themeColor="background1"/>
-                <w:highlight w:val="black"/>
-              </w:rPr>
-            </w:pPr>
-            <w:r>
-              <w:rPr>
-                <w:rFonts w:ascii="Century Gothic" w:eastAsia="Century Gothic" w:hAnsi="Century Gothic" w:cs="Century Gothic"/>
-                <w:b w:val="0"/>
-                <w:bCs w:val="0"/>
-                <w:color w:val="FFFFFF" w:themeColor="background1"/>
-                <w:highlight w:val="black"/>
-              </w:rPr>
-              <w:t xml:space="preserve">La iniciativa del programa es muy buena ya que cuando suceden catástrofes en el país se pierde muchas donaciones por medio de terceras personas, y hacer donaciones directamente hará que sea más efectiva la ayuda </w:t>
-            </w:r>
-          </w:p>
-        </w:tc>
-        <w:tc>
-          <w:tcPr>
-            <w:tcW w:w="4513" w:type="dxa"/>
-            <w:shd w:val="clear" w:color="auto" w:fill="000000" w:themeFill="text1"/>
-          </w:tcPr>
-          <w:p>
-            <w:pPr>
-              <w:spacing w:line="259" w:lineRule="auto"/>
-              <w:cnfStyle w:val="100000000000" w:firstRow="1" w:lastRow="0" w:firstColumn="0" w:lastColumn="0" w:oddVBand="0" w:evenVBand="0" w:oddHBand="0" w:evenHBand="0" w:firstRowFirstColumn="0" w:firstRowLastColumn="0" w:lastRowFirstColumn="0" w:lastRowLastColumn="0"/>
-              <w:rPr>
-                <w:rFonts w:ascii="Century Gothic" w:eastAsia="Century Gothic" w:hAnsi="Century Gothic" w:cs="Century Gothic"/>
-                <w:b w:val="0"/>
-                <w:bCs w:val="0"/>
-                <w:highlight w:val="black"/>
-              </w:rPr>
-            </w:pPr>
-            <w:r>
-              <w:rPr>
-                <w:rFonts w:ascii="Century Gothic" w:eastAsia="Century Gothic" w:hAnsi="Century Gothic" w:cs="Century Gothic"/>
-                <w:color w:val="FFFFFF" w:themeColor="background1"/>
-                <w:highlight w:val="black"/>
-              </w:rPr>
-              <w:t>Critica:</w:t>
-            </w:r>
-          </w:p>
-          <w:p>
-            <w:pPr>
-              <w:pStyle w:val="ListParagraph"/>
-              <w:numPr>
-                <w:ilvl w:val="0"/>
-                <w:numId w:val="2"/>
-              </w:numPr>
-              <w:spacing w:line="259" w:lineRule="auto"/>
-              <w:cnfStyle w:val="100000000000" w:firstRow="1" w:lastRow="0" w:firstColumn="0" w:lastColumn="0" w:oddVBand="0" w:evenVBand="0" w:oddHBand="0" w:evenHBand="0" w:firstRowFirstColumn="0" w:firstRowLastColumn="0" w:lastRowFirstColumn="0" w:lastRowLastColumn="0"/>
-              <w:rPr>
-                <w:b w:val="0"/>
-                <w:bCs w:val="0"/>
-                <w:color w:val="FFFFFF" w:themeColor="background1"/>
-                <w:highlight w:val="black"/>
-              </w:rPr>
-            </w:pPr>
-            <w:r>
-              <w:rPr>
-                <w:rFonts w:ascii="Century Gothic" w:eastAsia="Century Gothic" w:hAnsi="Century Gothic" w:cs="Century Gothic"/>
-                <w:b w:val="0"/>
-                <w:bCs w:val="0"/>
-                <w:color w:val="FFFFFF" w:themeColor="background1"/>
-                <w:highlight w:val="black"/>
-              </w:rPr>
-              <w:t>El programa tiene colores que no lo hacen tan amigable a la vista</w:t>
-            </w:r>
-          </w:p>
-          <w:p>
-            <w:pPr>
-              <w:pStyle w:val="ListParagraph"/>
-              <w:numPr>
-                <w:ilvl w:val="0"/>
-                <w:numId w:val="2"/>
-              </w:numPr>
-              <w:spacing w:line="259" w:lineRule="auto"/>
-              <w:cnfStyle w:val="100000000000" w:firstRow="1" w:lastRow="0" w:firstColumn="0" w:lastColumn="0" w:oddVBand="0" w:evenVBand="0" w:oddHBand="0" w:evenHBand="0" w:firstRowFirstColumn="0" w:firstRowLastColumn="0" w:lastRowFirstColumn="0" w:lastRowLastColumn="0"/>
-              <w:rPr>
-                <w:b w:val="0"/>
-                <w:bCs w:val="0"/>
-                <w:color w:val="FFFFFF" w:themeColor="background1"/>
-                <w:highlight w:val="black"/>
-              </w:rPr>
-            </w:pPr>
-            <w:r>
-              <w:rPr>
-                <w:rFonts w:ascii="Century Gothic" w:eastAsia="Century Gothic" w:hAnsi="Century Gothic" w:cs="Century Gothic"/>
-                <w:b w:val="0"/>
-                <w:bCs w:val="0"/>
-                <w:color w:val="FFFFFF" w:themeColor="background1"/>
-                <w:highlight w:val="black"/>
-              </w:rPr>
-              <w:t>No se entiende el programa al momento de seleccionar la ayuda</w:t>
-            </w:r>
-          </w:p>
-        </w:tc>
-      </w:tr>
-      <w:tr>
-        <w:tc>
-          <w:tcPr>
-            <w:cnfStyle w:val="001000000000" w:firstRow="0" w:lastRow="0" w:firstColumn="1" w:lastColumn="0" w:oddVBand="0" w:evenVBand="0" w:oddHBand="0" w:evenHBand="0" w:firstRowFirstColumn="0" w:firstRowLastColumn="0" w:lastRowFirstColumn="0" w:lastRowLastColumn="0"/>
-            <w:tcW w:w="4513" w:type="dxa"/>
-            <w:shd w:val="clear" w:color="auto" w:fill="000000" w:themeFill="text1"/>
-          </w:tcPr>
-          <w:p>
-            <w:pPr>
-              <w:spacing w:line="259" w:lineRule="auto"/>
-              <w:rPr>
-                <w:rFonts w:ascii="Century Gothic" w:eastAsia="Century Gothic" w:hAnsi="Century Gothic" w:cs="Century Gothic"/>
-                <w:highlight w:val="black"/>
-              </w:rPr>
-            </w:pPr>
-            <w:r>
-              <w:rPr>
-                <w:rFonts w:ascii="Century Gothic" w:eastAsia="Century Gothic" w:hAnsi="Century Gothic" w:cs="Century Gothic"/>
-                <w:color w:val="FFFFFF" w:themeColor="background1"/>
-                <w:highlight w:val="black"/>
-              </w:rPr>
-              <w:t>Pregunta:</w:t>
-            </w:r>
-          </w:p>
-          <w:p>
-            <w:pPr>
-              <w:pStyle w:val="ListParagraph"/>
-              <w:spacing w:after="160" w:line="259" w:lineRule="auto"/>
-              <w:rPr>
-                <w:rFonts w:ascii="Century Gothic" w:eastAsia="Century Gothic" w:hAnsi="Century Gothic" w:cs="Century Gothic"/>
-                <w:b w:val="0"/>
-                <w:bCs w:val="0"/>
-                <w:highlight w:val="black"/>
-              </w:rPr>
-            </w:pPr>
-            <w:r>
-              <w:rPr>
-                <w:rFonts w:ascii="Century Gothic" w:eastAsia="Century Gothic" w:hAnsi="Century Gothic" w:cs="Century Gothic"/>
-                <w:b w:val="0"/>
-                <w:bCs w:val="0"/>
-                <w:highlight w:val="black"/>
-              </w:rPr>
-              <w:t>¿Cuáles tipos de tarjeta aceptará el programa?</w:t>
-            </w:r>
-          </w:p>
-          <w:p>
-            <w:pPr>
-              <w:pStyle w:val="ListParagraph"/>
-              <w:spacing w:after="160" w:line="259" w:lineRule="auto"/>
-              <w:rPr>
-                <w:rFonts w:ascii="Century Gothic" w:eastAsia="Century Gothic" w:hAnsi="Century Gothic" w:cs="Century Gothic"/>
-                <w:b w:val="0"/>
-                <w:bCs w:val="0"/>
-                <w:highlight w:val="black"/>
-              </w:rPr>
-            </w:pPr>
-            <w:r>
-              <w:rPr>
-                <w:rFonts w:ascii="Century Gothic" w:eastAsia="Century Gothic" w:hAnsi="Century Gothic" w:cs="Century Gothic"/>
-                <w:b w:val="0"/>
-                <w:bCs w:val="0"/>
-                <w:highlight w:val="black"/>
-              </w:rPr>
-              <w:t>¿Es un proyecto real, y si lo es, cuando se implementará?</w:t>
-            </w:r>
-          </w:p>
-        </w:tc>
-        <w:tc>
-          <w:tcPr>
-            <w:tcW w:w="4513" w:type="dxa"/>
-            <w:shd w:val="clear" w:color="auto" w:fill="000000" w:themeFill="text1"/>
-          </w:tcPr>
-          <w:p>
-            <w:pPr>
-              <w:spacing w:line="259" w:lineRule="auto"/>
-              <w:cnfStyle w:val="000000000000" w:firstRow="0" w:lastRow="0" w:firstColumn="0" w:lastColumn="0" w:oddVBand="0" w:evenVBand="0" w:oddHBand="0" w:evenHBand="0" w:firstRowFirstColumn="0" w:firstRowLastColumn="0" w:lastRowFirstColumn="0" w:lastRowLastColumn="0"/>
-              <w:rPr>
-                <w:rFonts w:ascii="Century Gothic" w:eastAsia="Century Gothic" w:hAnsi="Century Gothic" w:cs="Century Gothic"/>
-                <w:highlight w:val="black"/>
-              </w:rPr>
-            </w:pPr>
-            <w:r>
-              <w:rPr>
-                <w:rFonts w:ascii="Century Gothic" w:eastAsia="Century Gothic" w:hAnsi="Century Gothic" w:cs="Century Gothic"/>
-                <w:b/>
-                <w:bCs/>
-                <w:color w:val="FFFFFF" w:themeColor="background1"/>
-                <w:highlight w:val="black"/>
-              </w:rPr>
-              <w:t>Idea:</w:t>
-            </w:r>
-          </w:p>
-          <w:p>
-            <w:pPr>
-              <w:pStyle w:val="ListParagraph"/>
-              <w:numPr>
-                <w:ilvl w:val="0"/>
-                <w:numId w:val="2"/>
-              </w:numPr>
-              <w:spacing w:after="160" w:line="259" w:lineRule="auto"/>
-              <w:cnfStyle w:val="000000000000" w:firstRow="0" w:lastRow="0" w:firstColumn="0" w:lastColumn="0" w:oddVBand="0" w:evenVBand="0" w:oddHBand="0" w:evenHBand="0" w:firstRowFirstColumn="0" w:firstRowLastColumn="0" w:lastRowFirstColumn="0" w:lastRowLastColumn="0"/>
-              <w:rPr>
-                <w:color w:val="FFFFFF" w:themeColor="background1"/>
-                <w:highlight w:val="black"/>
-              </w:rPr>
-            </w:pPr>
-            <w:r>
-              <w:rPr>
-                <w:rFonts w:ascii="Century Gothic" w:eastAsia="Century Gothic" w:hAnsi="Century Gothic" w:cs="Century Gothic"/>
-                <w:highlight w:val="black"/>
-              </w:rPr>
-              <w:t>Añadir opción de hacer transferencias de banco o añadir un número de cuenta por causa.</w:t>
-            </w:r>
-          </w:p>
-        </w:tc>
-      </w:tr>
-    </w:tbl>
-    <w:p>
-      <w:pPr>
-        <w:rPr>
-          <w:rFonts w:asciiTheme="majorHAnsi" w:eastAsiaTheme="majorEastAsia" w:hAnsiTheme="majorHAnsi" w:cstheme="majorBidi"/>
-          <w:b/>
-          <w:bCs/>
-          <w:sz w:val="24"/>
-          <w:szCs w:val="24"/>
-        </w:rPr>
-      </w:pPr>
-    </w:p>
-    <w:p>
-      <w:pPr>
-        <w:rPr>
-          <w:rFonts w:asciiTheme="majorHAnsi" w:eastAsiaTheme="majorEastAsia" w:hAnsiTheme="majorHAnsi" w:cstheme="majorBidi"/>
-          <w:b/>
-          <w:bCs/>
-          <w:sz w:val="24"/>
-          <w:szCs w:val="24"/>
-        </w:rPr>
-      </w:pPr>
       <w:r>
         <w:rPr>
           <w:rFonts w:asciiTheme="majorHAnsi" w:eastAsiaTheme="majorEastAsia" w:hAnsiTheme="majorHAnsi" w:cstheme="majorBidi"/>
@@ -1982,7 +2054,7 @@
     </w:p>
     <w:p>
       <w:pPr>
-        <w:pStyle w:val="ListParagraph"/>
+        <w:pStyle w:val="Prrafodelista"/>
         <w:numPr>
           <w:ilvl w:val="0"/>
           <w:numId w:val="1"/>
@@ -2005,7 +2077,7 @@
     </w:p>
     <w:p>
       <w:pPr>
-        <w:pStyle w:val="ListParagraph"/>
+        <w:pStyle w:val="Prrafodelista"/>
         <w:numPr>
           <w:ilvl w:val="0"/>
           <w:numId w:val="1"/>
@@ -2028,7 +2100,7 @@
     </w:p>
     <w:p>
       <w:pPr>
-        <w:pStyle w:val="ListParagraph"/>
+        <w:pStyle w:val="Prrafodelista"/>
         <w:numPr>
           <w:ilvl w:val="0"/>
           <w:numId w:val="1"/>
@@ -2051,7 +2123,7 @@
     </w:p>
     <w:p>
       <w:pPr>
-        <w:pStyle w:val="ListParagraph"/>
+        <w:pStyle w:val="Prrafodelista"/>
         <w:numPr>
           <w:ilvl w:val="0"/>
           <w:numId w:val="1"/>
@@ -2074,7 +2146,7 @@
     </w:p>
     <w:p>
       <w:pPr>
-        <w:pStyle w:val="ListParagraph"/>
+        <w:pStyle w:val="Prrafodelista"/>
         <w:numPr>
           <w:ilvl w:val="0"/>
           <w:numId w:val="1"/>
@@ -2120,7 +2192,7 @@
       <w:hyperlink r:id="rId5">
         <w:r>
           <w:rPr>
-            <w:rStyle w:val="Hyperlink"/>
+            <w:rStyle w:val="Hipervnculo"/>
             <w:rFonts w:ascii="Calibri Light" w:eastAsia="Calibri Light" w:hAnsi="Calibri Light" w:cs="Calibri Light"/>
             <w:sz w:val="24"/>
             <w:szCs w:val="24"/>
@@ -2407,6 +2479,121 @@
     </w:lvl>
   </w:abstractNum>
   <w:abstractNum w:abstractNumId="2" w15:restartNumberingAfterBreak="0">
+    <w:nsid w:val="20312809"/>
+    <w:multiLevelType w:val="hybridMultilevel"/>
+    <w:tmpl w:val="082CDAC4"/>
+    <w:lvl w:ilvl="0" w:tplc="04090001">
+      <w:start w:val="1"/>
+      <w:numFmt w:val="bullet"/>
+      <w:lvlText w:val=""/>
+      <w:lvlJc w:val="left"/>
+      <w:pPr>
+        <w:ind w:left="720" w:hanging="360"/>
+      </w:pPr>
+      <w:rPr>
+        <w:rFonts w:ascii="Symbol" w:hAnsi="Symbol" w:hint="default"/>
+        <w:b w:val="0"/>
+        <w:color w:val="FFFFFF" w:themeColor="background1"/>
+      </w:rPr>
+    </w:lvl>
+    <w:lvl w:ilvl="1" w:tplc="04090003" w:tentative="1">
+      <w:start w:val="1"/>
+      <w:numFmt w:val="bullet"/>
+      <w:lvlText w:val="o"/>
+      <w:lvlJc w:val="left"/>
+      <w:pPr>
+        <w:ind w:left="1440" w:hanging="360"/>
+      </w:pPr>
+      <w:rPr>
+        <w:rFonts w:ascii="Courier New" w:hAnsi="Courier New" w:cs="Courier New" w:hint="default"/>
+      </w:rPr>
+    </w:lvl>
+    <w:lvl w:ilvl="2" w:tplc="04090005" w:tentative="1">
+      <w:start w:val="1"/>
+      <w:numFmt w:val="bullet"/>
+      <w:lvlText w:val=""/>
+      <w:lvlJc w:val="left"/>
+      <w:pPr>
+        <w:ind w:left="2160" w:hanging="360"/>
+      </w:pPr>
+      <w:rPr>
+        <w:rFonts w:ascii="Wingdings" w:hAnsi="Wingdings" w:hint="default"/>
+      </w:rPr>
+    </w:lvl>
+    <w:lvl w:ilvl="3" w:tplc="04090001" w:tentative="1">
+      <w:start w:val="1"/>
+      <w:numFmt w:val="bullet"/>
+      <w:lvlText w:val=""/>
+      <w:lvlJc w:val="left"/>
+      <w:pPr>
+        <w:ind w:left="2880" w:hanging="360"/>
+      </w:pPr>
+      <w:rPr>
+        <w:rFonts w:ascii="Symbol" w:hAnsi="Symbol" w:hint="default"/>
+      </w:rPr>
+    </w:lvl>
+    <w:lvl w:ilvl="4" w:tplc="04090003" w:tentative="1">
+      <w:start w:val="1"/>
+      <w:numFmt w:val="bullet"/>
+      <w:lvlText w:val="o"/>
+      <w:lvlJc w:val="left"/>
+      <w:pPr>
+        <w:ind w:left="3600" w:hanging="360"/>
+      </w:pPr>
+      <w:rPr>
+        <w:rFonts w:ascii="Courier New" w:hAnsi="Courier New" w:cs="Courier New" w:hint="default"/>
+      </w:rPr>
+    </w:lvl>
+    <w:lvl w:ilvl="5" w:tplc="04090005" w:tentative="1">
+      <w:start w:val="1"/>
+      <w:numFmt w:val="bullet"/>
+      <w:lvlText w:val=""/>
+      <w:lvlJc w:val="left"/>
+      <w:pPr>
+        <w:ind w:left="4320" w:hanging="360"/>
+      </w:pPr>
+      <w:rPr>
+        <w:rFonts w:ascii="Wingdings" w:hAnsi="Wingdings" w:hint="default"/>
+      </w:rPr>
+    </w:lvl>
+    <w:lvl w:ilvl="6" w:tplc="04090001" w:tentative="1">
+      <w:start w:val="1"/>
+      <w:numFmt w:val="bullet"/>
+      <w:lvlText w:val=""/>
+      <w:lvlJc w:val="left"/>
+      <w:pPr>
+        <w:ind w:left="5040" w:hanging="360"/>
+      </w:pPr>
+      <w:rPr>
+        <w:rFonts w:ascii="Symbol" w:hAnsi="Symbol" w:hint="default"/>
+      </w:rPr>
+    </w:lvl>
+    <w:lvl w:ilvl="7" w:tplc="04090003" w:tentative="1">
+      <w:start w:val="1"/>
+      <w:numFmt w:val="bullet"/>
+      <w:lvlText w:val="o"/>
+      <w:lvlJc w:val="left"/>
+      <w:pPr>
+        <w:ind w:left="5760" w:hanging="360"/>
+      </w:pPr>
+      <w:rPr>
+        <w:rFonts w:ascii="Courier New" w:hAnsi="Courier New" w:cs="Courier New" w:hint="default"/>
+      </w:rPr>
+    </w:lvl>
+    <w:lvl w:ilvl="8" w:tplc="04090005" w:tentative="1">
+      <w:start w:val="1"/>
+      <w:numFmt w:val="bullet"/>
+      <w:lvlText w:val=""/>
+      <w:lvlJc w:val="left"/>
+      <w:pPr>
+        <w:ind w:left="6480" w:hanging="360"/>
+      </w:pPr>
+      <w:rPr>
+        <w:rFonts w:ascii="Wingdings" w:hAnsi="Wingdings" w:hint="default"/>
+      </w:rPr>
+    </w:lvl>
+  </w:abstractNum>
+  <w:abstractNum w:abstractNumId="3" w15:restartNumberingAfterBreak="0">
     <w:nsid w:val="2F2F5C5E"/>
     <w:multiLevelType w:val="hybridMultilevel"/>
     <w:tmpl w:val="B3C28582"/>
@@ -2519,7 +2706,7 @@
       </w:rPr>
     </w:lvl>
   </w:abstractNum>
-  <w:abstractNum w:abstractNumId="3" w15:restartNumberingAfterBreak="0">
+  <w:abstractNum w:abstractNumId="4" w15:restartNumberingAfterBreak="0">
     <w:nsid w:val="3E6561E4"/>
     <w:multiLevelType w:val="hybridMultilevel"/>
     <w:tmpl w:val="619AE252"/>
@@ -2632,7 +2819,7 @@
       </w:rPr>
     </w:lvl>
   </w:abstractNum>
-  <w:abstractNum w:abstractNumId="4" w15:restartNumberingAfterBreak="0">
+  <w:abstractNum w:abstractNumId="5" w15:restartNumberingAfterBreak="0">
     <w:nsid w:val="46EA5269"/>
     <w:multiLevelType w:val="hybridMultilevel"/>
     <w:tmpl w:val="8D987694"/>
@@ -2745,7 +2932,119 @@
       </w:rPr>
     </w:lvl>
   </w:abstractNum>
-  <w:abstractNum w:abstractNumId="5" w15:restartNumberingAfterBreak="0">
+  <w:abstractNum w:abstractNumId="6" w15:restartNumberingAfterBreak="0">
+    <w:nsid w:val="5591713D"/>
+    <w:multiLevelType w:val="hybridMultilevel"/>
+    <w:tmpl w:val="7BBEA6BC"/>
+    <w:lvl w:ilvl="0" w:tplc="6C3E283A">
+      <w:numFmt w:val="bullet"/>
+      <w:lvlText w:val="-"/>
+      <w:lvlJc w:val="left"/>
+      <w:pPr>
+        <w:ind w:left="720" w:hanging="360"/>
+      </w:pPr>
+      <w:rPr>
+        <w:rFonts w:ascii="Century Gothic" w:eastAsia="Century Gothic" w:hAnsi="Century Gothic" w:cs="Century Gothic" w:hint="default"/>
+      </w:rPr>
+    </w:lvl>
+    <w:lvl w:ilvl="1" w:tplc="04090003" w:tentative="1">
+      <w:start w:val="1"/>
+      <w:numFmt w:val="bullet"/>
+      <w:lvlText w:val="o"/>
+      <w:lvlJc w:val="left"/>
+      <w:pPr>
+        <w:ind w:left="1440" w:hanging="360"/>
+      </w:pPr>
+      <w:rPr>
+        <w:rFonts w:ascii="Courier New" w:hAnsi="Courier New" w:cs="Courier New" w:hint="default"/>
+      </w:rPr>
+    </w:lvl>
+    <w:lvl w:ilvl="2" w:tplc="04090005" w:tentative="1">
+      <w:start w:val="1"/>
+      <w:numFmt w:val="bullet"/>
+      <w:lvlText w:val=""/>
+      <w:lvlJc w:val="left"/>
+      <w:pPr>
+        <w:ind w:left="2160" w:hanging="360"/>
+      </w:pPr>
+      <w:rPr>
+        <w:rFonts w:ascii="Wingdings" w:hAnsi="Wingdings" w:hint="default"/>
+      </w:rPr>
+    </w:lvl>
+    <w:lvl w:ilvl="3" w:tplc="04090001" w:tentative="1">
+      <w:start w:val="1"/>
+      <w:numFmt w:val="bullet"/>
+      <w:lvlText w:val=""/>
+      <w:lvlJc w:val="left"/>
+      <w:pPr>
+        <w:ind w:left="2880" w:hanging="360"/>
+      </w:pPr>
+      <w:rPr>
+        <w:rFonts w:ascii="Symbol" w:hAnsi="Symbol" w:hint="default"/>
+      </w:rPr>
+    </w:lvl>
+    <w:lvl w:ilvl="4" w:tplc="04090003" w:tentative="1">
+      <w:start w:val="1"/>
+      <w:numFmt w:val="bullet"/>
+      <w:lvlText w:val="o"/>
+      <w:lvlJc w:val="left"/>
+      <w:pPr>
+        <w:ind w:left="3600" w:hanging="360"/>
+      </w:pPr>
+      <w:rPr>
+        <w:rFonts w:ascii="Courier New" w:hAnsi="Courier New" w:cs="Courier New" w:hint="default"/>
+      </w:rPr>
+    </w:lvl>
+    <w:lvl w:ilvl="5" w:tplc="04090005" w:tentative="1">
+      <w:start w:val="1"/>
+      <w:numFmt w:val="bullet"/>
+      <w:lvlText w:val=""/>
+      <w:lvlJc w:val="left"/>
+      <w:pPr>
+        <w:ind w:left="4320" w:hanging="360"/>
+      </w:pPr>
+      <w:rPr>
+        <w:rFonts w:ascii="Wingdings" w:hAnsi="Wingdings" w:hint="default"/>
+      </w:rPr>
+    </w:lvl>
+    <w:lvl w:ilvl="6" w:tplc="04090001" w:tentative="1">
+      <w:start w:val="1"/>
+      <w:numFmt w:val="bullet"/>
+      <w:lvlText w:val=""/>
+      <w:lvlJc w:val="left"/>
+      <w:pPr>
+        <w:ind w:left="5040" w:hanging="360"/>
+      </w:pPr>
+      <w:rPr>
+        <w:rFonts w:ascii="Symbol" w:hAnsi="Symbol" w:hint="default"/>
+      </w:rPr>
+    </w:lvl>
+    <w:lvl w:ilvl="7" w:tplc="04090003" w:tentative="1">
+      <w:start w:val="1"/>
+      <w:numFmt w:val="bullet"/>
+      <w:lvlText w:val="o"/>
+      <w:lvlJc w:val="left"/>
+      <w:pPr>
+        <w:ind w:left="5760" w:hanging="360"/>
+      </w:pPr>
+      <w:rPr>
+        <w:rFonts w:ascii="Courier New" w:hAnsi="Courier New" w:cs="Courier New" w:hint="default"/>
+      </w:rPr>
+    </w:lvl>
+    <w:lvl w:ilvl="8" w:tplc="04090005" w:tentative="1">
+      <w:start w:val="1"/>
+      <w:numFmt w:val="bullet"/>
+      <w:lvlText w:val=""/>
+      <w:lvlJc w:val="left"/>
+      <w:pPr>
+        <w:ind w:left="6480" w:hanging="360"/>
+      </w:pPr>
+      <w:rPr>
+        <w:rFonts w:ascii="Wingdings" w:hAnsi="Wingdings" w:hint="default"/>
+      </w:rPr>
+    </w:lvl>
+  </w:abstractNum>
+  <w:abstractNum w:abstractNumId="7" w15:restartNumberingAfterBreak="0">
     <w:nsid w:val="57860B24"/>
     <w:multiLevelType w:val="hybridMultilevel"/>
     <w:tmpl w:val="45BE120E"/>
@@ -2858,7 +3157,7 @@
       </w:rPr>
     </w:lvl>
   </w:abstractNum>
-  <w:abstractNum w:abstractNumId="6" w15:restartNumberingAfterBreak="0">
+  <w:abstractNum w:abstractNumId="8" w15:restartNumberingAfterBreak="0">
     <w:nsid w:val="58F61D64"/>
     <w:multiLevelType w:val="hybridMultilevel"/>
     <w:tmpl w:val="9E20A186"/>
@@ -2971,7 +3270,7 @@
       </w:rPr>
     </w:lvl>
   </w:abstractNum>
-  <w:abstractNum w:abstractNumId="7" w15:restartNumberingAfterBreak="0">
+  <w:abstractNum w:abstractNumId="9" w15:restartNumberingAfterBreak="0">
     <w:nsid w:val="5AF66788"/>
     <w:multiLevelType w:val="hybridMultilevel"/>
     <w:tmpl w:val="3898A502"/>
@@ -3084,7 +3383,7 @@
       </w:rPr>
     </w:lvl>
   </w:abstractNum>
-  <w:abstractNum w:abstractNumId="8" w15:restartNumberingAfterBreak="0">
+  <w:abstractNum w:abstractNumId="10" w15:restartNumberingAfterBreak="0">
     <w:nsid w:val="659F639E"/>
     <w:multiLevelType w:val="hybridMultilevel"/>
     <w:tmpl w:val="C58E8740"/>
@@ -3197,7 +3496,7 @@
       </w:rPr>
     </w:lvl>
   </w:abstractNum>
-  <w:abstractNum w:abstractNumId="9" w15:restartNumberingAfterBreak="0">
+  <w:abstractNum w:abstractNumId="11" w15:restartNumberingAfterBreak="0">
     <w:nsid w:val="717C7F10"/>
     <w:multiLevelType w:val="hybridMultilevel"/>
     <w:tmpl w:val="9E0E1804"/>
@@ -3310,7 +3609,7 @@
       </w:rPr>
     </w:lvl>
   </w:abstractNum>
-  <w:abstractNum w:abstractNumId="10" w15:restartNumberingAfterBreak="0">
+  <w:abstractNum w:abstractNumId="12" w15:restartNumberingAfterBreak="0">
     <w:nsid w:val="77CE7670"/>
     <w:multiLevelType w:val="hybridMultilevel"/>
     <w:tmpl w:val="CDE46114"/>
@@ -3423,7 +3722,7 @@
       </w:rPr>
     </w:lvl>
   </w:abstractNum>
-  <w:abstractNum w:abstractNumId="11" w15:restartNumberingAfterBreak="0">
+  <w:abstractNum w:abstractNumId="13" w15:restartNumberingAfterBreak="0">
     <w:nsid w:val="7AF56424"/>
     <w:multiLevelType w:val="hybridMultilevel"/>
     <w:tmpl w:val="2CBC9464"/>
@@ -3537,40 +3836,46 @@
     </w:lvl>
   </w:abstractNum>
   <w:num w:numId="1">
-    <w:abstractNumId w:val="7"/>
+    <w:abstractNumId w:val="9"/>
   </w:num>
   <w:num w:numId="2">
-    <w:abstractNumId w:val="6"/>
+    <w:abstractNumId w:val="8"/>
   </w:num>
   <w:num w:numId="3">
     <w:abstractNumId w:val="0"/>
   </w:num>
   <w:num w:numId="4">
-    <w:abstractNumId w:val="8"/>
+    <w:abstractNumId w:val="10"/>
   </w:num>
   <w:num w:numId="5">
     <w:abstractNumId w:val="1"/>
   </w:num>
   <w:num w:numId="6">
+    <w:abstractNumId w:val="13"/>
+  </w:num>
+  <w:num w:numId="7">
+    <w:abstractNumId w:val="5"/>
+  </w:num>
+  <w:num w:numId="8">
+    <w:abstractNumId w:val="3"/>
+  </w:num>
+  <w:num w:numId="9">
+    <w:abstractNumId w:val="7"/>
+  </w:num>
+  <w:num w:numId="10">
+    <w:abstractNumId w:val="4"/>
+  </w:num>
+  <w:num w:numId="11">
+    <w:abstractNumId w:val="12"/>
+  </w:num>
+  <w:num w:numId="12">
     <w:abstractNumId w:val="11"/>
   </w:num>
-  <w:num w:numId="7">
-    <w:abstractNumId w:val="4"/>
+  <w:num w:numId="13">
+    <w:abstractNumId w:val="6"/>
   </w:num>
-  <w:num w:numId="8">
+  <w:num w:numId="14">
     <w:abstractNumId w:val="2"/>
-  </w:num>
-  <w:num w:numId="9">
-    <w:abstractNumId w:val="5"/>
-  </w:num>
-  <w:num w:numId="10">
-    <w:abstractNumId w:val="3"/>
-  </w:num>
-  <w:num w:numId="11">
-    <w:abstractNumId w:val="10"/>
-  </w:num>
-  <w:num w:numId="12">
-    <w:abstractNumId w:val="9"/>
   </w:num>
 </w:numbering>
 </file>
@@ -3698,6 +4003,7 @@
     <w:lsdException w:name="HTML Sample" w:semiHidden="1" w:unhideWhenUsed="1"/>
     <w:lsdException w:name="HTML Typewriter" w:semiHidden="1" w:unhideWhenUsed="1"/>
     <w:lsdException w:name="HTML Variable" w:semiHidden="1" w:unhideWhenUsed="1"/>
+    <w:lsdException w:name="Normal Table" w:semiHidden="1" w:unhideWhenUsed="1"/>
     <w:lsdException w:name="annotation subject" w:semiHidden="1" w:unhideWhenUsed="1"/>
     <w:lsdException w:name="No List" w:semiHidden="1" w:unhideWhenUsed="1"/>
     <w:lsdException w:name="Outline List 1" w:semiHidden="1" w:unhideWhenUsed="1"/>
@@ -3740,8 +4046,11 @@
     <w:lsdException w:name="Table Contemporary" w:semiHidden="1" w:unhideWhenUsed="1"/>
     <w:lsdException w:name="Table Elegant" w:semiHidden="1" w:unhideWhenUsed="1"/>
     <w:lsdException w:name="Table Professional" w:semiHidden="1" w:unhideWhenUsed="1"/>
+    <w:lsdException w:name="Table Subtle 1" w:semiHidden="1" w:unhideWhenUsed="1"/>
     <w:lsdException w:name="Table Subtle 2" w:semiHidden="1" w:unhideWhenUsed="1"/>
     <w:lsdException w:name="Table Web 1" w:semiHidden="1" w:unhideWhenUsed="1"/>
+    <w:lsdException w:name="Table Web 2" w:semiHidden="1" w:unhideWhenUsed="1"/>
+    <w:lsdException w:name="Table Web 3" w:semiHidden="1" w:unhideWhenUsed="1"/>
     <w:lsdException w:name="Balloon Text" w:semiHidden="1" w:unhideWhenUsed="1"/>
     <w:lsdException w:name="Table Grid" w:uiPriority="39"/>
     <w:lsdException w:name="Table Theme" w:semiHidden="1" w:unhideWhenUsed="1"/>
@@ -3969,14 +4278,15 @@
   <w:style w:type="paragraph" w:default="1" w:styleId="Normal">
     <w:name w:val="Normal"/>
     <w:qFormat/>
+    <w:rsid w:val="002123BE"/>
   </w:style>
-  <w:style w:type="character" w:default="1" w:styleId="DefaultParagraphFont">
+  <w:style w:type="character" w:default="1" w:styleId="Fuentedeprrafopredeter">
     <w:name w:val="Default Paragraph Font"/>
     <w:uiPriority w:val="1"/>
     <w:semiHidden/>
     <w:unhideWhenUsed/>
   </w:style>
-  <w:style w:type="table" w:default="1" w:styleId="TableNormal">
+  <w:style w:type="table" w:default="1" w:styleId="Tablanormal">
     <w:name w:val="Normal Table"/>
     <w:uiPriority w:val="99"/>
     <w:semiHidden/>
@@ -3991,13 +4301,13 @@
       </w:tblCellMar>
     </w:tblPr>
   </w:style>
-  <w:style w:type="numbering" w:default="1" w:styleId="NoList">
+  <w:style w:type="numbering" w:default="1" w:styleId="Sinlista">
     <w:name w:val="No List"/>
     <w:uiPriority w:val="99"/>
     <w:semiHidden/>
     <w:unhideWhenUsed/>
   </w:style>
-  <w:style w:type="paragraph" w:styleId="ListParagraph">
+  <w:style w:type="paragraph" w:styleId="Prrafodelista">
     <w:name w:val="List Paragraph"/>
     <w:basedOn w:val="Normal"/>
     <w:uiPriority w:val="34"/>
@@ -4007,9 +4317,9 @@
       <w:contextualSpacing/>
     </w:pPr>
   </w:style>
-  <w:style w:type="table" w:styleId="TableGrid">
+  <w:style w:type="table" w:styleId="Tablaconcuadrcula">
     <w:name w:val="Table Grid"/>
-    <w:basedOn w:val="TableNormal"/>
+    <w:basedOn w:val="Tablanormal"/>
     <w:uiPriority w:val="59"/>
     <w:rsid w:val="00FB4123"/>
     <w:pPr>
@@ -4026,9 +4336,9 @@
       </w:tblBorders>
     </w:tblPr>
   </w:style>
-  <w:style w:type="table" w:styleId="GridTable1Light">
+  <w:style w:type="table" w:styleId="Tablaconcuadrcula1clara">
     <w:name w:val="Grid Table 1 Light"/>
-    <w:basedOn w:val="TableNormal"/>
+    <w:basedOn w:val="Tablanormal"/>
     <w:uiPriority w:val="46"/>
     <w:pPr>
       <w:spacing w:after="0" w:line="240" w:lineRule="auto"/>
@@ -4082,9 +4392,9 @@
       </w:rPr>
     </w:tblStylePr>
   </w:style>
-  <w:style w:type="table" w:styleId="GridTable1Light-Accent6">
+  <w:style w:type="table" w:styleId="Tablaconcuadrcula1clara-nfasis6">
     <w:name w:val="Grid Table 1 Light Accent 6"/>
-    <w:basedOn w:val="TableNormal"/>
+    <w:basedOn w:val="Tablanormal"/>
     <w:uiPriority w:val="46"/>
     <w:pPr>
       <w:spacing w:after="0" w:line="240" w:lineRule="auto"/>
@@ -4138,9 +4448,9 @@
       </w:rPr>
     </w:tblStylePr>
   </w:style>
-  <w:style w:type="character" w:styleId="Hyperlink">
+  <w:style w:type="character" w:styleId="Hipervnculo">
     <w:name w:val="Hyperlink"/>
-    <w:basedOn w:val="DefaultParagraphFont"/>
+    <w:basedOn w:val="Fuentedeprrafopredeter"/>
     <w:uiPriority w:val="99"/>
     <w:unhideWhenUsed/>
     <w:rPr>

</xml_diff>